<commit_message>
feay(main): add files lab-05
</commit_message>
<xml_diff>
--- a/labs/lab05/report/report.docx
+++ b/labs/lab05/report/report.docx
@@ -37,7 +37,7 @@
         <w:t xml:space="preserve"> </w:t>
       </w:r>
       <w:r>
-        <w:t xml:space="preserve">4</w:t>
+        <w:t xml:space="preserve">5</w:t>
       </w:r>
     </w:p>
     <w:p>
@@ -68,47 +68,12 @@
         <w:t xml:space="preserve">Юрьевич</w:t>
       </w:r>
     </w:p>
-    <w:sdt>
-      <w:sdtPr>
-        <w:docPartObj>
-          <w:docPartGallery w:val="Table of Contents"/>
-          <w:docPartUnique/>
-        </w:docPartObj>
-      </w:sdtPr>
-      <w:sdtContent>
-        <w:p>
-          <w:pPr>
-            <w:pStyle w:val="TOCHeading"/>
-          </w:pPr>
-          <w:r>
-            <w:t xml:space="preserve">Содержание</w:t>
-          </w:r>
-        </w:p>
-        <w:p>
-          <w:r>
-            <w:fldChar w:fldCharType="begin" w:dirty="true"/>
-            <w:instrText xml:space="preserve">TOC \o "1-3" \h \z \u</w:instrText>
-            <w:fldChar w:fldCharType="separate"/>
-            <w:fldChar w:fldCharType="end"/>
-          </w:r>
-        </w:p>
-      </w:sdtContent>
-    </w:sdt>
     <w:bookmarkStart w:id="20" w:name="цель-работы"/>
     <w:p>
       <w:pPr>
         <w:pStyle w:val="Heading1"/>
       </w:pPr>
       <w:r>
-        <w:rPr>
-          <w:rStyle w:val="SectionNumber"/>
-        </w:rPr>
-        <w:t xml:space="preserve">1</w:t>
-      </w:r>
-      <w:r>
-        <w:tab/>
-      </w:r>
-      <w:r>
         <w:t xml:space="preserve">Цель работы</w:t>
       </w:r>
     </w:p>
@@ -117,13 +82,13 @@
         <w:pStyle w:val="FirstParagraph"/>
       </w:pPr>
       <w:r>
-        <w:t xml:space="preserve">Целью работы является освоение процедуры оформления отчетов с помощью</w:t>
+        <w:t xml:space="preserve">Целью работы является освоение процедуры компиляции и сборки программ, написанных на ассем-</w:t>
       </w:r>
       <w:r>
         <w:t xml:space="preserve"> </w:t>
       </w:r>
       <w:r>
-        <w:t xml:space="preserve">легковесного языка разметки Markdown.</w:t>
+        <w:t xml:space="preserve">блере NASM.</w:t>
       </w:r>
     </w:p>
     <w:bookmarkEnd w:id="20"/>
@@ -132,15 +97,6 @@
       <w:pPr>
         <w:pStyle w:val="Heading1"/>
       </w:pPr>
-      <w:r>
-        <w:rPr>
-          <w:rStyle w:val="SectionNumber"/>
-        </w:rPr>
-        <w:t xml:space="preserve">2</w:t>
-      </w:r>
-      <w:r>
-        <w:tab/>
-      </w:r>
       <w:r>
         <w:t xml:space="preserve">Задание</w:t>
       </w:r>
@@ -154,13 +110,25 @@
         <w:pStyle w:val="Compact"/>
       </w:pPr>
       <w:r>
-        <w:t xml:space="preserve">В соответствующем каталоге сделать отчёт по лабораторной работе № 4</w:t>
+        <w:t xml:space="preserve">Запустить команду</w:t>
       </w:r>
       <w:r>
         <w:t xml:space="preserve"> </w:t>
       </w:r>
       <w:r>
-        <w:t xml:space="preserve">в формате Markdown.</w:t>
+        <w:t xml:space="preserve">“</w:t>
+      </w:r>
+      <w:r>
+        <w:t xml:space="preserve">Hello world!</w:t>
+      </w:r>
+      <w:r>
+        <w:t xml:space="preserve">”</w:t>
+      </w:r>
+      <w:r>
+        <w:t xml:space="preserve"> </w:t>
+      </w:r>
+      <w:r>
+        <w:t xml:space="preserve">и в соответствующем каталоге сделать отчёт по лабораторной работе № 5 в формате Markdown.</w:t>
       </w:r>
     </w:p>
     <w:p>
@@ -172,68 +140,38 @@
         <w:pStyle w:val="Compact"/>
       </w:pPr>
       <w:r>
-        <w:t xml:space="preserve">В соответствующем каталоге сделать отчёт по лабораторной работе № 3</w:t>
-      </w:r>
-      <w:r>
-        <w:t xml:space="preserve"> </w:t>
-      </w:r>
-      <w:r>
-        <w:t xml:space="preserve">в формате Markdown. В качестве отчёта предоставить отчёты</w:t>
-      </w:r>
-      <w:r>
-        <w:t xml:space="preserve"> </w:t>
-      </w:r>
-      <w:r>
-        <w:t xml:space="preserve">в 3х форматах: pdf, docx и md.</w:t>
-      </w:r>
-    </w:p>
-    <w:p>
-      <w:pPr>
-        <w:numPr>
-          <w:ilvl w:val="0"/>
-          <w:numId w:val="1001"/>
-        </w:numPr>
-        <w:pStyle w:val="Compact"/>
-      </w:pPr>
-      <w:r>
-        <w:t xml:space="preserve">Загрузить файлы на github.</w:t>
+        <w:t xml:space="preserve">В каталоге ~/work/arch-pc/lab05 с помощью команды cp создайте копию файла hello.asm с именем lab5.asm. С помощью любого текстового редактора внесите изменения в текст программы в файле lab5.asm так, чтобы вместо Hello world! на экран выводилась строка с вашими фамилией и именем. Оттранслируйте полученный текст программы lab5.asm в объектный файл. Выполните компоновку объектного файла и запустите получившийся исполняемый файл. Скопируйте файлы hello.asm и lab5.asm в Ваш локальный репозиторий в каталог ~/work/study/2022-2023/</w:t>
+      </w:r>
+      <w:r>
+        <w:t xml:space="preserve">“</w:t>
+      </w:r>
+      <w:r>
+        <w:t xml:space="preserve">Архитектура компьютера</w:t>
+      </w:r>
+      <w:r>
+        <w:t xml:space="preserve">”</w:t>
+      </w:r>
+      <w:r>
+        <w:t xml:space="preserve">/arch-pc/labs/lab05/. Загрузите файлы на Github.</w:t>
       </w:r>
     </w:p>
     <w:bookmarkEnd w:id="21"/>
-    <w:bookmarkStart w:id="49" w:name="выполнение-лабораторной-работы"/>
+    <w:bookmarkStart w:id="68" w:name="выполнение-лабораторной-работы"/>
     <w:p>
       <w:pPr>
         <w:pStyle w:val="Heading1"/>
       </w:pPr>
       <w:r>
-        <w:rPr>
-          <w:rStyle w:val="SectionNumber"/>
-        </w:rPr>
-        <w:t xml:space="preserve">3</w:t>
-      </w:r>
-      <w:r>
-        <w:tab/>
-      </w:r>
-      <w:r>
         <w:t xml:space="preserve">Выполнение лабораторной работы</w:t>
       </w:r>
     </w:p>
-    <w:bookmarkStart w:id="27" w:name="установка-tex-live"/>
+    <w:bookmarkStart w:id="30" w:name="программа-hello-world"/>
     <w:p>
       <w:pPr>
         <w:pStyle w:val="Heading2"/>
       </w:pPr>
       <w:r>
-        <w:rPr>
-          <w:rStyle w:val="SectionNumber"/>
-        </w:rPr>
-        <w:t xml:space="preserve">3.1</w:t>
-      </w:r>
-      <w:r>
-        <w:tab/>
-      </w:r>
-      <w:r>
-        <w:t xml:space="preserve">Установка TeX Live</w:t>
+        <w:t xml:space="preserve">Программа Hello world!</w:t>
       </w:r>
     </w:p>
     <w:p>
@@ -241,120 +179,139 @@
         <w:pStyle w:val="FirstParagraph"/>
       </w:pPr>
       <w:r>
-        <w:t xml:space="preserve">На странице официального сайта TeX Live https://www.tug.org/texlive/acqu</w:t>
-      </w:r>
-      <w:r>
-        <w:t xml:space="preserve"> </w:t>
-      </w:r>
-      <w:r>
-        <w:t xml:space="preserve">ire-netinstall.html скачали архив install-tl-unx.tar.gz. (рис. 1)</w:t>
+        <w:t xml:space="preserve">Переходим в существующий каталог lab05 и создаем текстовый файл с именем hello.asm. Открываем этот файл с помощью любого текстового редактора, например, gedit.</w:t>
+      </w:r>
+    </w:p>
+    <w:p>
+      <w:pPr>
+        <w:pStyle w:val="CaptionedFigure"/>
+      </w:pPr>
+      <w:bookmarkStart w:id="25" w:name="fig:001"/>
+      <w:r>
+        <w:drawing>
+          <wp:inline>
+            <wp:extent cx="5334000" cy="4184155"/>
+            <wp:effectExtent b="0" l="0" r="0" t="0"/>
+            <wp:docPr descr="Создание и открытие файла hello.asm" title="" id="23" name="Picture"/>
+            <a:graphic>
+              <a:graphicData uri="http://schemas.openxmlformats.org/drawingml/2006/picture">
+                <pic:pic>
+                  <pic:nvPicPr>
+                    <pic:cNvPr descr="image/1.png" id="24" name="Picture"/>
+                    <pic:cNvPicPr>
+                      <a:picLocks noChangeArrowheads="1" noChangeAspect="1"/>
+                    </pic:cNvPicPr>
+                  </pic:nvPicPr>
+                  <pic:blipFill>
+                    <a:blip r:embed="rId22"/>
+                    <a:stretch>
+                      <a:fillRect/>
+                    </a:stretch>
+                  </pic:blipFill>
+                  <pic:spPr bwMode="auto">
+                    <a:xfrm>
+                      <a:off x="0" y="0"/>
+                      <a:ext cx="5334000" cy="4184155"/>
+                    </a:xfrm>
+                    <a:prstGeom prst="rect">
+                      <a:avLst/>
+                    </a:prstGeom>
+                    <a:noFill/>
+                    <a:ln w="9525">
+                      <a:noFill/>
+                      <a:headEnd/>
+                      <a:tailEnd/>
+                    </a:ln>
+                  </pic:spPr>
+                </pic:pic>
+              </a:graphicData>
+            </a:graphic>
+          </wp:inline>
+        </w:drawing>
+      </w:r>
+      <w:bookmarkEnd w:id="25"/>
+    </w:p>
+    <w:p>
+      <w:pPr>
+        <w:pStyle w:val="ImageCaption"/>
+      </w:pPr>
+      <w:r>
+        <w:t xml:space="preserve">Создание и открытие файла hello.asm</w:t>
       </w:r>
     </w:p>
     <w:p>
       <w:pPr>
         <w:pStyle w:val="BodyText"/>
       </w:pPr>
-      <w:bookmarkStart w:id="22" w:name="fig:001"/>
-      <w:r>
-        <w:t xml:space="preserve">Рис. 1: Архив TeX Live</w:t>
-      </w:r>
-      <w:bookmarkEnd w:id="22"/>
-    </w:p>
-    <w:p>
-      <w:pPr>
-        <w:pStyle w:val="BodyText"/>
-      </w:pPr>
-      <w:r>
-        <w:t xml:space="preserve">Распаковали архив. (рис. 2)</w:t>
-      </w:r>
-    </w:p>
-    <w:p>
-      <w:pPr>
-        <w:pStyle w:val="BodyText"/>
-      </w:pPr>
-      <w:bookmarkStart w:id="23" w:name="fig:002"/>
-      <w:r>
-        <w:t xml:space="preserve">Рис. 2: Распаковка архива</w:t>
-      </w:r>
-      <w:bookmarkEnd w:id="23"/>
-    </w:p>
-    <w:p>
-      <w:pPr>
-        <w:pStyle w:val="BodyText"/>
-      </w:pPr>
-      <w:r>
-        <w:t xml:space="preserve">Перешли в распакованную папку. (рис. 3)</w:t>
-      </w:r>
-    </w:p>
-    <w:p>
-      <w:pPr>
-        <w:pStyle w:val="BodyText"/>
-      </w:pPr>
-      <w:bookmarkStart w:id="24" w:name="fig:003"/>
-      <w:r>
-        <w:t xml:space="preserve">Рис. 3: Переход в папку</w:t>
-      </w:r>
-      <w:bookmarkEnd w:id="24"/>
-    </w:p>
-    <w:p>
-      <w:pPr>
-        <w:pStyle w:val="BodyText"/>
-      </w:pPr>
-      <w:r>
-        <w:t xml:space="preserve">Запустили скрипт install-tl c root правами. (рис. 4)</w:t>
-      </w:r>
-    </w:p>
-    <w:p>
-      <w:pPr>
-        <w:pStyle w:val="BodyText"/>
-      </w:pPr>
-      <w:bookmarkStart w:id="25" w:name="fig:004"/>
-      <w:r>
-        <w:t xml:space="preserve">Рис. 4: Запуск скрипта install-tl c root правами</w:t>
-      </w:r>
-      <w:bookmarkEnd w:id="25"/>
-    </w:p>
-    <w:p>
-      <w:pPr>
-        <w:pStyle w:val="BodyText"/>
-      </w:pPr>
-      <w:r>
-        <w:t xml:space="preserve">Добавили /usr/local/texlive/2022/bin/x86_64-linux в PATH для текущей и будущих сессий.</w:t>
-      </w:r>
-      <w:r>
-        <w:t xml:space="preserve"> </w:t>
-      </w:r>
-      <w:r>
-        <w:t xml:space="preserve">(рис. 5)</w:t>
-      </w:r>
-    </w:p>
-    <w:p>
-      <w:pPr>
-        <w:pStyle w:val="BodyText"/>
-      </w:pPr>
-      <w:bookmarkStart w:id="26" w:name="fig:005"/>
-      <w:r>
-        <w:t xml:space="preserve">Рис. 5: Добавление в PATH</w:t>
-      </w:r>
-      <w:bookmarkEnd w:id="26"/>
-    </w:p>
-    <w:bookmarkEnd w:id="27"/>
-    <w:bookmarkStart w:id="32" w:name="у-становка-pandoc-и-pandoc-crossref"/>
+      <w:r>
+        <w:t xml:space="preserve">Ввели в этот файл следующий текст.</w:t>
+      </w:r>
+    </w:p>
+    <w:p>
+      <w:pPr>
+        <w:pStyle w:val="CaptionedFigure"/>
+      </w:pPr>
+      <w:bookmarkStart w:id="29" w:name="fig:002"/>
+      <w:r>
+        <w:drawing>
+          <wp:inline>
+            <wp:extent cx="5334000" cy="3975339"/>
+            <wp:effectExtent b="0" l="0" r="0" t="0"/>
+            <wp:docPr descr="Ввод текста" title="" id="27" name="Picture"/>
+            <a:graphic>
+              <a:graphicData uri="http://schemas.openxmlformats.org/drawingml/2006/picture">
+                <pic:pic>
+                  <pic:nvPicPr>
+                    <pic:cNvPr descr="image/2.png" id="28" name="Picture"/>
+                    <pic:cNvPicPr>
+                      <a:picLocks noChangeArrowheads="1" noChangeAspect="1"/>
+                    </pic:cNvPicPr>
+                  </pic:nvPicPr>
+                  <pic:blipFill>
+                    <a:blip r:embed="rId26"/>
+                    <a:stretch>
+                      <a:fillRect/>
+                    </a:stretch>
+                  </pic:blipFill>
+                  <pic:spPr bwMode="auto">
+                    <a:xfrm>
+                      <a:off x="0" y="0"/>
+                      <a:ext cx="5334000" cy="3975339"/>
+                    </a:xfrm>
+                    <a:prstGeom prst="rect">
+                      <a:avLst/>
+                    </a:prstGeom>
+                    <a:noFill/>
+                    <a:ln w="9525">
+                      <a:noFill/>
+                      <a:headEnd/>
+                      <a:tailEnd/>
+                    </a:ln>
+                  </pic:spPr>
+                </pic:pic>
+              </a:graphicData>
+            </a:graphic>
+          </wp:inline>
+        </w:drawing>
+      </w:r>
+      <w:bookmarkEnd w:id="29"/>
+    </w:p>
+    <w:p>
+      <w:pPr>
+        <w:pStyle w:val="ImageCaption"/>
+      </w:pPr>
+      <w:r>
+        <w:t xml:space="preserve">Ввод текста</w:t>
+      </w:r>
+    </w:p>
+    <w:bookmarkEnd w:id="30"/>
+    <w:bookmarkStart w:id="35" w:name="транслятор-nasm"/>
     <w:p>
       <w:pPr>
         <w:pStyle w:val="Heading2"/>
       </w:pPr>
       <w:r>
-        <w:rPr>
-          <w:rStyle w:val="SectionNumber"/>
-        </w:rPr>
-        <w:t xml:space="preserve">3.2</w:t>
-      </w:r>
-      <w:r>
-        <w:tab/>
-      </w:r>
-      <w:r>
-        <w:t xml:space="preserve">У становка Pandoc и pandoc-crossref</w:t>
+        <w:t xml:space="preserve">Транслятор NASM</w:t>
       </w:r>
     </w:p>
     <w:p>
@@ -362,108 +319,74 @@
         <w:pStyle w:val="FirstParagraph"/>
       </w:pPr>
       <w:r>
-        <w:t xml:space="preserve">Скачали архивы с исходными файлами pandoc (https://github.com/jgm/pandoc/releases:).</w:t>
-      </w:r>
-      <w:r>
-        <w:t xml:space="preserve"> </w:t>
-      </w:r>
-      <w:r>
-        <w:t xml:space="preserve">(рис. 6)</w:t>
-      </w:r>
-    </w:p>
-    <w:p>
-      <w:pPr>
-        <w:pStyle w:val="BodyText"/>
-      </w:pPr>
-      <w:bookmarkStart w:id="28" w:name="fig:006"/>
-      <w:r>
-        <w:t xml:space="preserve">Рис. 6: Скачивание архива pandoc</w:t>
-      </w:r>
-      <w:bookmarkEnd w:id="28"/>
-    </w:p>
-    <w:p>
-      <w:pPr>
-        <w:pStyle w:val="BodyText"/>
-      </w:pPr>
-      <w:r>
-        <w:t xml:space="preserve">Скачать архив pandoc-crossref (https://github.com/lierdakil/pandoccrossref/releases:).</w:t>
-      </w:r>
-      <w:r>
-        <w:t xml:space="preserve"> </w:t>
-      </w:r>
-      <w:r>
-        <w:t xml:space="preserve">(рис. 7)</w:t>
-      </w:r>
-    </w:p>
-    <w:p>
-      <w:pPr>
-        <w:pStyle w:val="BodyText"/>
-      </w:pPr>
-      <w:bookmarkStart w:id="29" w:name="fig:007"/>
-      <w:r>
-        <w:t xml:space="preserve">Рис. 7: Скачивание архива pandoc-crossref</w:t>
-      </w:r>
-      <w:bookmarkEnd w:id="29"/>
-    </w:p>
-    <w:p>
-      <w:pPr>
-        <w:pStyle w:val="BodyText"/>
-      </w:pPr>
-      <w:r>
-        <w:t xml:space="preserve">Распаковали архивы. рис. (8)</w:t>
-      </w:r>
-    </w:p>
-    <w:p>
-      <w:pPr>
-        <w:pStyle w:val="BodyText"/>
-      </w:pPr>
-      <w:bookmarkStart w:id="30" w:name="fig:008"/>
-      <w:r>
-        <w:t xml:space="preserve">Рис. 8: Распаковка архивов</w:t>
-      </w:r>
-      <w:bookmarkEnd w:id="30"/>
-    </w:p>
-    <w:p>
-      <w:pPr>
-        <w:pStyle w:val="BodyText"/>
-      </w:pPr>
-      <w:r>
-        <w:t xml:space="preserve">Скопировали файлы pandoc и pandoc-crossref в каталог /usr/local/bin/.</w:t>
-      </w:r>
-      <w:r>
-        <w:t xml:space="preserve"> </w:t>
-      </w:r>
-      <w:r>
-        <w:t xml:space="preserve">С помощью команды ls можно проверили корректность выполненных действий. (рис. 9)</w:t>
-      </w:r>
-    </w:p>
-    <w:p>
-      <w:pPr>
-        <w:pStyle w:val="BodyText"/>
-      </w:pPr>
-      <w:bookmarkStart w:id="31" w:name="fig:009"/>
-      <w:r>
-        <w:t xml:space="preserve">Рис. 9: Копирование файлов pandoc и pandoc-crossref и проверка корректности выполненных действий</w:t>
-      </w:r>
-      <w:bookmarkEnd w:id="31"/>
-    </w:p>
-    <w:bookmarkEnd w:id="32"/>
-    <w:bookmarkStart w:id="44" w:name="оформление-отчёта-в-формате-markdown"/>
+        <w:t xml:space="preserve">С помощью NASM превращаем текст программы в объектный код.</w:t>
+      </w:r>
+    </w:p>
+    <w:p>
+      <w:pPr>
+        <w:pStyle w:val="CaptionedFigure"/>
+      </w:pPr>
+      <w:bookmarkStart w:id="34" w:name="fig:006"/>
+      <w:r>
+        <w:drawing>
+          <wp:inline>
+            <wp:extent cx="5334000" cy="1106605"/>
+            <wp:effectExtent b="0" l="0" r="0" t="0"/>
+            <wp:docPr descr="Превращение в объектный код" title="" id="32" name="Picture"/>
+            <a:graphic>
+              <a:graphicData uri="http://schemas.openxmlformats.org/drawingml/2006/picture">
+                <pic:pic>
+                  <pic:nvPicPr>
+                    <pic:cNvPr descr="image/3.png" id="33" name="Picture"/>
+                    <pic:cNvPicPr>
+                      <a:picLocks noChangeArrowheads="1" noChangeAspect="1"/>
+                    </pic:cNvPicPr>
+                  </pic:nvPicPr>
+                  <pic:blipFill>
+                    <a:blip r:embed="rId31"/>
+                    <a:stretch>
+                      <a:fillRect/>
+                    </a:stretch>
+                  </pic:blipFill>
+                  <pic:spPr bwMode="auto">
+                    <a:xfrm>
+                      <a:off x="0" y="0"/>
+                      <a:ext cx="5334000" cy="1106605"/>
+                    </a:xfrm>
+                    <a:prstGeom prst="rect">
+                      <a:avLst/>
+                    </a:prstGeom>
+                    <a:noFill/>
+                    <a:ln w="9525">
+                      <a:noFill/>
+                      <a:headEnd/>
+                      <a:tailEnd/>
+                    </a:ln>
+                  </pic:spPr>
+                </pic:pic>
+              </a:graphicData>
+            </a:graphic>
+          </wp:inline>
+        </w:drawing>
+      </w:r>
+      <w:bookmarkEnd w:id="34"/>
+    </w:p>
+    <w:p>
+      <w:pPr>
+        <w:pStyle w:val="ImageCaption"/>
+      </w:pPr>
+      <w:r>
+        <w:t xml:space="preserve">Превращение в объектный код</w:t>
+      </w:r>
+    </w:p>
+    <w:bookmarkEnd w:id="35"/>
+    <w:bookmarkStart w:id="40" w:name="Xdc17a5752fa00a483b4c767734f3f62aaf44a07"/>
     <w:p>
       <w:pPr>
         <w:pStyle w:val="Heading2"/>
       </w:pPr>
       <w:r>
-        <w:rPr>
-          <w:rStyle w:val="SectionNumber"/>
-        </w:rPr>
-        <w:t xml:space="preserve">3.3</w:t>
-      </w:r>
-      <w:r>
-        <w:tab/>
-      </w:r>
-      <w:r>
-        <w:t xml:space="preserve">Оформление отчёта в формате Markdown</w:t>
+        <w:t xml:space="preserve">Расширенный синтаксис командной строки NASM</w:t>
       </w:r>
     </w:p>
     <w:p>
@@ -471,236 +394,222 @@
         <w:pStyle w:val="FirstParagraph"/>
       </w:pPr>
       <w:r>
-        <w:t xml:space="preserve">Открыли терминал и перешли в каталог курса, сформированный при выполнении лабораторной</w:t>
-      </w:r>
-      <w:r>
-        <w:t xml:space="preserve"> </w:t>
-      </w:r>
-      <w:r>
-        <w:t xml:space="preserve">работы №3. (рис. 10)</w:t>
-      </w:r>
-    </w:p>
-    <w:p>
-      <w:pPr>
-        <w:pStyle w:val="BodyText"/>
-      </w:pPr>
-      <w:bookmarkStart w:id="33" w:name="fig:010"/>
-      <w:r>
-        <w:t xml:space="preserve">Рис. 10: Каталог курса</w:t>
-      </w:r>
-      <w:bookmarkEnd w:id="33"/>
-    </w:p>
-    <w:p>
-      <w:pPr>
-        <w:pStyle w:val="BodyText"/>
-      </w:pPr>
-      <w:r>
-        <w:t xml:space="preserve">Обновили локальный репозиторий, скачав изменения из удаленного репозитория с помощью</w:t>
-      </w:r>
-      <w:r>
-        <w:t xml:space="preserve"> </w:t>
-      </w:r>
-      <w:r>
-        <w:t xml:space="preserve">команды. (рис. 11)</w:t>
-      </w:r>
-    </w:p>
-    <w:p>
-      <w:pPr>
-        <w:pStyle w:val="BodyText"/>
-      </w:pPr>
-      <w:bookmarkStart w:id="34" w:name="fig:011"/>
-      <w:r>
-        <w:t xml:space="preserve">Рис. 11: Локальный репозиторий</w:t>
-      </w:r>
-      <w:bookmarkEnd w:id="34"/>
-    </w:p>
-    <w:p>
-      <w:pPr>
-        <w:pStyle w:val="BodyText"/>
-      </w:pPr>
-      <w:r>
-        <w:t xml:space="preserve">Перешли в каталог с шаблоном отчета по лабораторной работе № 4. (рис. 12)</w:t>
-      </w:r>
-    </w:p>
-    <w:p>
-      <w:pPr>
-        <w:pStyle w:val="BodyText"/>
-      </w:pPr>
-      <w:bookmarkStart w:id="35" w:name="fig:012"/>
-      <w:r>
-        <w:t xml:space="preserve">Рис. 12: Каталог с шаблоном отчёта</w:t>
-      </w:r>
-      <w:bookmarkEnd w:id="35"/>
-    </w:p>
-    <w:p>
-      <w:pPr>
-        <w:pStyle w:val="BodyText"/>
-      </w:pPr>
-      <w:r>
-        <w:t xml:space="preserve">Проверили компиляцию шаблона с использованием Makefile. Для этого ввели команду make.</w:t>
-      </w:r>
-      <w:r>
-        <w:t xml:space="preserve"> </w:t>
-      </w:r>
-      <w:r>
-        <w:t xml:space="preserve">(рис. 13)</w:t>
-      </w:r>
-    </w:p>
-    <w:p>
-      <w:pPr>
-        <w:pStyle w:val="BodyText"/>
-      </w:pPr>
-      <w:bookmarkStart w:id="36" w:name="fig:013"/>
-      <w:r>
-        <w:t xml:space="preserve">Рис. 13: Команда make</w:t>
-      </w:r>
-      <w:bookmarkEnd w:id="36"/>
-    </w:p>
-    <w:p>
-      <w:pPr>
-        <w:pStyle w:val="BodyText"/>
-      </w:pPr>
-      <w:r>
-        <w:t xml:space="preserve">Открыли и проверили корректность полученных файлов. (рис. 14)</w:t>
-      </w:r>
-    </w:p>
-    <w:p>
-      <w:pPr>
-        <w:pStyle w:val="BodyText"/>
-      </w:pPr>
-      <w:bookmarkStart w:id="37" w:name="fig:014"/>
-      <w:r>
-        <w:t xml:space="preserve">Рис. 14: Файлы report.pdf и report.docx</w:t>
-      </w:r>
-      <w:bookmarkEnd w:id="37"/>
-    </w:p>
-    <w:p>
-      <w:pPr>
-        <w:pStyle w:val="BodyText"/>
-      </w:pPr>
-      <w:r>
-        <w:t xml:space="preserve">Удалили полученные файлы с использованием Makefile. Для этого ввели команду make clean.</w:t>
-      </w:r>
-      <w:r>
-        <w:t xml:space="preserve"> </w:t>
-      </w:r>
-      <w:r>
-        <w:t xml:space="preserve">(рис. 15)</w:t>
-      </w:r>
-    </w:p>
-    <w:p>
-      <w:pPr>
-        <w:pStyle w:val="BodyText"/>
-      </w:pPr>
-      <w:bookmarkStart w:id="38" w:name="fig:015"/>
-      <w:r>
-        <w:t xml:space="preserve">Рис. 15: Удаление файлов report.pdf и report.docx</w:t>
-      </w:r>
-      <w:bookmarkEnd w:id="38"/>
-    </w:p>
-    <w:p>
-      <w:pPr>
-        <w:pStyle w:val="BodyText"/>
-      </w:pPr>
-      <w:r>
-        <w:t xml:space="preserve">Проверили, что после этой команды файлы report.pdf и report.docx были удалены.</w:t>
-      </w:r>
-      <w:r>
-        <w:t xml:space="preserve"> </w:t>
-      </w:r>
-      <w:r>
-        <w:t xml:space="preserve">(рис. 16) (рис. 17)</w:t>
-      </w:r>
-    </w:p>
-    <w:p>
-      <w:pPr>
-        <w:pStyle w:val="BodyText"/>
-      </w:pPr>
-      <w:bookmarkStart w:id="39" w:name="fig:016"/>
-      <w:r>
-        <w:t xml:space="preserve">Рис. 16: Проверка удаления файлов report.pdf и report.docx (1)</w:t>
+        <w:t xml:space="preserve">Компилирует исходный файл hello.asm в obj.o и проверяем созданный нами файл командой ls.</w:t>
+      </w:r>
+    </w:p>
+    <w:p>
+      <w:pPr>
+        <w:pStyle w:val="CaptionedFigure"/>
+      </w:pPr>
+      <w:bookmarkStart w:id="39" w:name="fig:010"/>
+      <w:r>
+        <w:drawing>
+          <wp:inline>
+            <wp:extent cx="5334000" cy="1106605"/>
+            <wp:effectExtent b="0" l="0" r="0" t="0"/>
+            <wp:docPr descr="Компилирование файла" title="" id="37" name="Picture"/>
+            <a:graphic>
+              <a:graphicData uri="http://schemas.openxmlformats.org/drawingml/2006/picture">
+                <pic:pic>
+                  <pic:nvPicPr>
+                    <pic:cNvPr descr="image/4.png" id="38" name="Picture"/>
+                    <pic:cNvPicPr>
+                      <a:picLocks noChangeArrowheads="1" noChangeAspect="1"/>
+                    </pic:cNvPicPr>
+                  </pic:nvPicPr>
+                  <pic:blipFill>
+                    <a:blip r:embed="rId36"/>
+                    <a:stretch>
+                      <a:fillRect/>
+                    </a:stretch>
+                  </pic:blipFill>
+                  <pic:spPr bwMode="auto">
+                    <a:xfrm>
+                      <a:off x="0" y="0"/>
+                      <a:ext cx="5334000" cy="1106605"/>
+                    </a:xfrm>
+                    <a:prstGeom prst="rect">
+                      <a:avLst/>
+                    </a:prstGeom>
+                    <a:noFill/>
+                    <a:ln w="9525">
+                      <a:noFill/>
+                      <a:headEnd/>
+                      <a:tailEnd/>
+                    </a:ln>
+                  </pic:spPr>
+                </pic:pic>
+              </a:graphicData>
+            </a:graphic>
+          </wp:inline>
+        </w:drawing>
       </w:r>
       <w:bookmarkEnd w:id="39"/>
     </w:p>
     <w:p>
       <w:pPr>
-        <w:pStyle w:val="BodyText"/>
-      </w:pPr>
-      <w:bookmarkStart w:id="40" w:name="fig:017"/>
-      <w:r>
-        <w:t xml:space="preserve">Рис. 17: Проверка удаления файлов report.pdf и report.docx (2)</w:t>
-      </w:r>
-      <w:bookmarkEnd w:id="40"/>
-    </w:p>
-    <w:p>
-      <w:pPr>
-        <w:pStyle w:val="BodyText"/>
-      </w:pPr>
-      <w:r>
-        <w:t xml:space="preserve">Открыли файл report.md c помощью текстового редактора gedit. (рис. 18)</w:t>
-      </w:r>
-    </w:p>
-    <w:p>
-      <w:pPr>
-        <w:pStyle w:val="BodyText"/>
-      </w:pPr>
-      <w:bookmarkStart w:id="41" w:name="fig:018"/>
-      <w:r>
-        <w:t xml:space="preserve">Рис. 18: Файл report.md</w:t>
-      </w:r>
-      <w:bookmarkEnd w:id="41"/>
-    </w:p>
-    <w:p>
-      <w:pPr>
-        <w:pStyle w:val="BodyText"/>
-      </w:pPr>
-      <w:r>
-        <w:t xml:space="preserve">Заполнили отчет и скомпилировали отчет с использованием Makefile. (рис. 19)</w:t>
-      </w:r>
-    </w:p>
-    <w:p>
-      <w:pPr>
-        <w:pStyle w:val="BodyText"/>
-      </w:pPr>
-      <w:bookmarkStart w:id="42" w:name="fig:019"/>
-      <w:r>
-        <w:t xml:space="preserve">Рис. 19: Заполненный отчет</w:t>
-      </w:r>
-      <w:bookmarkEnd w:id="42"/>
-    </w:p>
-    <w:p>
-      <w:pPr>
-        <w:pStyle w:val="BodyText"/>
-      </w:pPr>
-      <w:r>
-        <w:t xml:space="preserve">Загрузили файлы на Github. (рис. 20)</w:t>
-      </w:r>
-    </w:p>
-    <w:p>
-      <w:pPr>
-        <w:pStyle w:val="BodyText"/>
-      </w:pPr>
-      <w:bookmarkStart w:id="43" w:name="fig:020"/>
-      <w:r>
-        <w:t xml:space="preserve">Рис. 20: Загрузка файлы на Github</w:t>
-      </w:r>
-      <w:bookmarkEnd w:id="43"/>
-    </w:p>
-    <w:bookmarkEnd w:id="44"/>
-    <w:bookmarkStart w:id="48" w:name="задание-для-самостоятельной-работы"/>
+        <w:pStyle w:val="ImageCaption"/>
+      </w:pPr>
+      <w:r>
+        <w:t xml:space="preserve">Компилирование файла</w:t>
+      </w:r>
+    </w:p>
+    <w:bookmarkEnd w:id="40"/>
+    <w:bookmarkStart w:id="45" w:name="компоновщик-ld"/>
     <w:p>
       <w:pPr>
         <w:pStyle w:val="Heading2"/>
       </w:pPr>
       <w:r>
-        <w:rPr>
-          <w:rStyle w:val="SectionNumber"/>
-        </w:rPr>
-        <w:t xml:space="preserve">3.4</w:t>
-      </w:r>
-      <w:r>
-        <w:tab/>
-      </w:r>
+        <w:t xml:space="preserve">Компоновщик LD</w:t>
+      </w:r>
+    </w:p>
+    <w:p>
+      <w:pPr>
+        <w:pStyle w:val="FirstParagraph"/>
+      </w:pPr>
+      <w:r>
+        <w:t xml:space="preserve">Передаем объектный файл на обработку компоновщику и проверяем созданный нами файл командой ls.</w:t>
+      </w:r>
+    </w:p>
+    <w:p>
+      <w:pPr>
+        <w:pStyle w:val="CaptionedFigure"/>
+      </w:pPr>
+      <w:bookmarkStart w:id="44" w:name="fig:010"/>
+      <w:r>
+        <w:drawing>
+          <wp:inline>
+            <wp:extent cx="5334000" cy="1106605"/>
+            <wp:effectExtent b="0" l="0" r="0" t="0"/>
+            <wp:docPr descr="Файл передаем на обработку компоновщику" title="" id="42" name="Picture"/>
+            <a:graphic>
+              <a:graphicData uri="http://schemas.openxmlformats.org/drawingml/2006/picture">
+                <pic:pic>
+                  <pic:nvPicPr>
+                    <pic:cNvPr descr="image/5.png" id="43" name="Picture"/>
+                    <pic:cNvPicPr>
+                      <a:picLocks noChangeArrowheads="1" noChangeAspect="1"/>
+                    </pic:cNvPicPr>
+                  </pic:nvPicPr>
+                  <pic:blipFill>
+                    <a:blip r:embed="rId41"/>
+                    <a:stretch>
+                      <a:fillRect/>
+                    </a:stretch>
+                  </pic:blipFill>
+                  <pic:spPr bwMode="auto">
+                    <a:xfrm>
+                      <a:off x="0" y="0"/>
+                      <a:ext cx="5334000" cy="1106605"/>
+                    </a:xfrm>
+                    <a:prstGeom prst="rect">
+                      <a:avLst/>
+                    </a:prstGeom>
+                    <a:noFill/>
+                    <a:ln w="9525">
+                      <a:noFill/>
+                      <a:headEnd/>
+                      <a:tailEnd/>
+                    </a:ln>
+                  </pic:spPr>
+                </pic:pic>
+              </a:graphicData>
+            </a:graphic>
+          </wp:inline>
+        </w:drawing>
+      </w:r>
+      <w:bookmarkEnd w:id="44"/>
+    </w:p>
+    <w:p>
+      <w:pPr>
+        <w:pStyle w:val="ImageCaption"/>
+      </w:pPr>
+      <w:r>
+        <w:t xml:space="preserve">Файл передаем на обработку компоновщику</w:t>
+      </w:r>
+    </w:p>
+    <w:bookmarkEnd w:id="45"/>
+    <w:bookmarkStart w:id="50" w:name="запуск-исполняемого-файла"/>
+    <w:p>
+      <w:pPr>
+        <w:pStyle w:val="Heading2"/>
+      </w:pPr>
+      <w:r>
+        <w:t xml:space="preserve">Запуск исполняемого файла</w:t>
+      </w:r>
+    </w:p>
+    <w:p>
+      <w:pPr>
+        <w:pStyle w:val="FirstParagraph"/>
+      </w:pPr>
+      <w:r>
+        <w:t xml:space="preserve">Запускаем на выполнение созданный исполняемый файл</w:t>
+      </w:r>
+    </w:p>
+    <w:p>
+      <w:pPr>
+        <w:pStyle w:val="CaptionedFigure"/>
+      </w:pPr>
+      <w:bookmarkStart w:id="49" w:name="fig:010"/>
+      <w:r>
+        <w:drawing>
+          <wp:inline>
+            <wp:extent cx="5334000" cy="923498"/>
+            <wp:effectExtent b="0" l="0" r="0" t="0"/>
+            <wp:docPr descr="Файл передаем на обработку компоновщику" title="" id="47" name="Picture"/>
+            <a:graphic>
+              <a:graphicData uri="http://schemas.openxmlformats.org/drawingml/2006/picture">
+                <pic:pic>
+                  <pic:nvPicPr>
+                    <pic:cNvPr descr="image/7.png" id="48" name="Picture"/>
+                    <pic:cNvPicPr>
+                      <a:picLocks noChangeArrowheads="1" noChangeAspect="1"/>
+                    </pic:cNvPicPr>
+                  </pic:nvPicPr>
+                  <pic:blipFill>
+                    <a:blip r:embed="rId46"/>
+                    <a:stretch>
+                      <a:fillRect/>
+                    </a:stretch>
+                  </pic:blipFill>
+                  <pic:spPr bwMode="auto">
+                    <a:xfrm>
+                      <a:off x="0" y="0"/>
+                      <a:ext cx="5334000" cy="923498"/>
+                    </a:xfrm>
+                    <a:prstGeom prst="rect">
+                      <a:avLst/>
+                    </a:prstGeom>
+                    <a:noFill/>
+                    <a:ln w="9525">
+                      <a:noFill/>
+                      <a:headEnd/>
+                      <a:tailEnd/>
+                    </a:ln>
+                  </pic:spPr>
+                </pic:pic>
+              </a:graphicData>
+            </a:graphic>
+          </wp:inline>
+        </w:drawing>
+      </w:r>
+      <w:bookmarkEnd w:id="49"/>
+    </w:p>
+    <w:p>
+      <w:pPr>
+        <w:pStyle w:val="ImageCaption"/>
+      </w:pPr>
+      <w:r>
+        <w:t xml:space="preserve">Файл передаем на обработку компоновщику</w:t>
+      </w:r>
+    </w:p>
+    <w:bookmarkEnd w:id="50"/>
+    <w:bookmarkStart w:id="67" w:name="задание-для-самостоятельной-работы"/>
+    <w:p>
+      <w:pPr>
+        <w:pStyle w:val="Heading2"/>
+      </w:pPr>
       <w:r>
         <w:t xml:space="preserve">Задание для самостоятельной работы</w:t>
       </w:r>
@@ -714,40 +623,65 @@
         <w:pStyle w:val="Compact"/>
       </w:pPr>
       <w:r>
-        <w:t xml:space="preserve">В соответствующем каталоге сделайли отчёт по лабораторной работе № 3</w:t>
-      </w:r>
-      <w:r>
-        <w:t xml:space="preserve"> </w:t>
-      </w:r>
-      <w:r>
-        <w:t xml:space="preserve">в формате Markdown. В качестве отчёта предоставили отчёты</w:t>
-      </w:r>
-      <w:r>
-        <w:t xml:space="preserve"> </w:t>
-      </w:r>
-      <w:r>
-        <w:t xml:space="preserve">в 3х форматах: pdf, docx и md. (рис. 21), (рис. 22)</w:t>
-      </w:r>
-    </w:p>
-    <w:p>
-      <w:pPr>
-        <w:pStyle w:val="FirstParagraph"/>
-      </w:pPr>
-      <w:bookmarkStart w:id="45" w:name="fig:021"/>
-      <w:r>
-        <w:t xml:space="preserve">Рис. 21: Лабораторная работа № 3 в формате Markdown</w:t>
-      </w:r>
-      <w:bookmarkEnd w:id="45"/>
-    </w:p>
-    <w:p>
-      <w:pPr>
-        <w:pStyle w:val="BodyText"/>
-      </w:pPr>
-      <w:bookmarkStart w:id="46" w:name="fig:022"/>
-      <w:r>
-        <w:t xml:space="preserve">Рис. 22: Отчёты в 3х форматах: pdf, docx и md</w:t>
-      </w:r>
-      <w:bookmarkEnd w:id="46"/>
+        <w:t xml:space="preserve">В каталоге ~/work/arch-pc/lab05 с помощью команды cp создали копию файла hello.asm с именем lab5.asm</w:t>
+      </w:r>
+    </w:p>
+    <w:p>
+      <w:pPr>
+        <w:pStyle w:val="CaptionedFigure"/>
+      </w:pPr>
+      <w:bookmarkStart w:id="54" w:name="fig:021"/>
+      <w:r>
+        <w:drawing>
+          <wp:inline>
+            <wp:extent cx="5334000" cy="1218062"/>
+            <wp:effectExtent b="0" l="0" r="0" t="0"/>
+            <wp:docPr descr="Создали копию файла с именем lab5.asm" title="" id="52" name="Picture"/>
+            <a:graphic>
+              <a:graphicData uri="http://schemas.openxmlformats.org/drawingml/2006/picture">
+                <pic:pic>
+                  <pic:nvPicPr>
+                    <pic:cNvPr descr="image/8.png" id="53" name="Picture"/>
+                    <pic:cNvPicPr>
+                      <a:picLocks noChangeArrowheads="1" noChangeAspect="1"/>
+                    </pic:cNvPicPr>
+                  </pic:nvPicPr>
+                  <pic:blipFill>
+                    <a:blip r:embed="rId51"/>
+                    <a:stretch>
+                      <a:fillRect/>
+                    </a:stretch>
+                  </pic:blipFill>
+                  <pic:spPr bwMode="auto">
+                    <a:xfrm>
+                      <a:off x="0" y="0"/>
+                      <a:ext cx="5334000" cy="1218062"/>
+                    </a:xfrm>
+                    <a:prstGeom prst="rect">
+                      <a:avLst/>
+                    </a:prstGeom>
+                    <a:noFill/>
+                    <a:ln w="9525">
+                      <a:noFill/>
+                      <a:headEnd/>
+                      <a:tailEnd/>
+                    </a:ln>
+                  </pic:spPr>
+                </pic:pic>
+              </a:graphicData>
+            </a:graphic>
+          </wp:inline>
+        </w:drawing>
+      </w:r>
+      <w:bookmarkEnd w:id="54"/>
+    </w:p>
+    <w:p>
+      <w:pPr>
+        <w:pStyle w:val="ImageCaption"/>
+      </w:pPr>
+      <w:r>
+        <w:t xml:space="preserve">Создали копию файла с именем lab5.asm</w:t>
+      </w:r>
     </w:p>
     <w:p>
       <w:pPr>
@@ -758,54 +692,224 @@
         <w:pStyle w:val="Compact"/>
       </w:pPr>
       <w:r>
-        <w:t xml:space="preserve">Загрузили файлы на Github. (рис. 23)</w:t>
+        <w:t xml:space="preserve">С помощью текстового редактора gedit внесли изменения в текст программы в файле lab5.asm так, чтобы вместо Hello world! на экран выводилась строка с моими фамилией и именем.</w:t>
+      </w:r>
+    </w:p>
+    <w:p>
+      <w:pPr>
+        <w:pStyle w:val="CaptionedFigure"/>
+      </w:pPr>
+      <w:bookmarkStart w:id="58" w:name="fig:023"/>
+      <w:r>
+        <w:drawing>
+          <wp:inline>
+            <wp:extent cx="5334000" cy="4657298"/>
+            <wp:effectExtent b="0" l="0" r="0" t="0"/>
+            <wp:docPr descr="Внесли изменения в текст программы" title="" id="56" name="Picture"/>
+            <a:graphic>
+              <a:graphicData uri="http://schemas.openxmlformats.org/drawingml/2006/picture">
+                <pic:pic>
+                  <pic:nvPicPr>
+                    <pic:cNvPr descr="image/9.png" id="57" name="Picture"/>
+                    <pic:cNvPicPr>
+                      <a:picLocks noChangeArrowheads="1" noChangeAspect="1"/>
+                    </pic:cNvPicPr>
+                  </pic:nvPicPr>
+                  <pic:blipFill>
+                    <a:blip r:embed="rId55"/>
+                    <a:stretch>
+                      <a:fillRect/>
+                    </a:stretch>
+                  </pic:blipFill>
+                  <pic:spPr bwMode="auto">
+                    <a:xfrm>
+                      <a:off x="0" y="0"/>
+                      <a:ext cx="5334000" cy="4657298"/>
+                    </a:xfrm>
+                    <a:prstGeom prst="rect">
+                      <a:avLst/>
+                    </a:prstGeom>
+                    <a:noFill/>
+                    <a:ln w="9525">
+                      <a:noFill/>
+                      <a:headEnd/>
+                      <a:tailEnd/>
+                    </a:ln>
+                  </pic:spPr>
+                </pic:pic>
+              </a:graphicData>
+            </a:graphic>
+          </wp:inline>
+        </w:drawing>
+      </w:r>
+      <w:bookmarkEnd w:id="58"/>
+    </w:p>
+    <w:p>
+      <w:pPr>
+        <w:pStyle w:val="ImageCaption"/>
+      </w:pPr>
+      <w:r>
+        <w:t xml:space="preserve">Внесли изменения в текст программы</w:t>
+      </w:r>
+    </w:p>
+    <w:p>
+      <w:pPr>
+        <w:numPr>
+          <w:ilvl w:val="0"/>
+          <w:numId w:val="1004"/>
+        </w:numPr>
+        <w:pStyle w:val="Compact"/>
+      </w:pPr>
+      <w:r>
+        <w:t xml:space="preserve">Оттранслировали полученный текст программы lab5.asm в объектный файл, выполните компоновку объектного файла и запустите получившийся исполняемый файл.</w:t>
+      </w:r>
+    </w:p>
+    <w:p>
+      <w:pPr>
+        <w:pStyle w:val="CaptionedFigure"/>
+      </w:pPr>
+      <w:bookmarkStart w:id="62" w:name="fig:023"/>
+      <w:r>
+        <w:drawing>
+          <wp:inline>
+            <wp:extent cx="5334000" cy="1249907"/>
+            <wp:effectExtent b="0" l="0" r="0" t="0"/>
+            <wp:docPr descr="Оттранслировали, выполнили компоновку и запустили исполняемый файл" title="" id="60" name="Picture"/>
+            <a:graphic>
+              <a:graphicData uri="http://schemas.openxmlformats.org/drawingml/2006/picture">
+                <pic:pic>
+                  <pic:nvPicPr>
+                    <pic:cNvPr descr="image/10.png" id="61" name="Picture"/>
+                    <pic:cNvPicPr>
+                      <a:picLocks noChangeArrowheads="1" noChangeAspect="1"/>
+                    </pic:cNvPicPr>
+                  </pic:nvPicPr>
+                  <pic:blipFill>
+                    <a:blip r:embed="rId59"/>
+                    <a:stretch>
+                      <a:fillRect/>
+                    </a:stretch>
+                  </pic:blipFill>
+                  <pic:spPr bwMode="auto">
+                    <a:xfrm>
+                      <a:off x="0" y="0"/>
+                      <a:ext cx="5334000" cy="1249907"/>
+                    </a:xfrm>
+                    <a:prstGeom prst="rect">
+                      <a:avLst/>
+                    </a:prstGeom>
+                    <a:noFill/>
+                    <a:ln w="9525">
+                      <a:noFill/>
+                      <a:headEnd/>
+                      <a:tailEnd/>
+                    </a:ln>
+                  </pic:spPr>
+                </pic:pic>
+              </a:graphicData>
+            </a:graphic>
+          </wp:inline>
+        </w:drawing>
+      </w:r>
+      <w:bookmarkEnd w:id="62"/>
+    </w:p>
+    <w:p>
+      <w:pPr>
+        <w:pStyle w:val="ImageCaption"/>
+      </w:pPr>
+      <w:r>
+        <w:t xml:space="preserve">Оттранслировали, выполнили компоновку и запустили исполняемый файл</w:t>
+      </w:r>
+    </w:p>
+    <w:p>
+      <w:pPr>
+        <w:numPr>
+          <w:ilvl w:val="0"/>
+          <w:numId w:val="1005"/>
+        </w:numPr>
+        <w:pStyle w:val="Compact"/>
+      </w:pPr>
+      <w:r>
+        <w:t xml:space="preserve">Скопировали файлы hello.asm и lab5.asm в локальный репозиторий в каталог lab05 и загрузили файлы на Github.</w:t>
+      </w:r>
+    </w:p>
+    <w:p>
+      <w:pPr>
+        <w:pStyle w:val="CaptionedFigure"/>
+      </w:pPr>
+      <w:bookmarkStart w:id="66" w:name="fig:023"/>
+      <w:r>
+        <w:drawing>
+          <wp:inline>
+            <wp:extent cx="5334000" cy="5214582"/>
+            <wp:effectExtent b="0" l="0" r="0" t="0"/>
+            <wp:docPr descr="Скопировали файлы и загрузили на Github" title="" id="64" name="Picture"/>
+            <a:graphic>
+              <a:graphicData uri="http://schemas.openxmlformats.org/drawingml/2006/picture">
+                <pic:pic>
+                  <pic:nvPicPr>
+                    <pic:cNvPr descr="image/11.png" id="65" name="Picture"/>
+                    <pic:cNvPicPr>
+                      <a:picLocks noChangeArrowheads="1" noChangeAspect="1"/>
+                    </pic:cNvPicPr>
+                  </pic:nvPicPr>
+                  <pic:blipFill>
+                    <a:blip r:embed="rId63"/>
+                    <a:stretch>
+                      <a:fillRect/>
+                    </a:stretch>
+                  </pic:blipFill>
+                  <pic:spPr bwMode="auto">
+                    <a:xfrm>
+                      <a:off x="0" y="0"/>
+                      <a:ext cx="5334000" cy="5214582"/>
+                    </a:xfrm>
+                    <a:prstGeom prst="rect">
+                      <a:avLst/>
+                    </a:prstGeom>
+                    <a:noFill/>
+                    <a:ln w="9525">
+                      <a:noFill/>
+                      <a:headEnd/>
+                      <a:tailEnd/>
+                    </a:ln>
+                  </pic:spPr>
+                </pic:pic>
+              </a:graphicData>
+            </a:graphic>
+          </wp:inline>
+        </w:drawing>
+      </w:r>
+      <w:bookmarkEnd w:id="66"/>
+    </w:p>
+    <w:p>
+      <w:pPr>
+        <w:pStyle w:val="ImageCaption"/>
+      </w:pPr>
+      <w:r>
+        <w:t xml:space="preserve">Скопировали файлы и загрузили на Github</w:t>
+      </w:r>
+    </w:p>
+    <w:bookmarkEnd w:id="67"/>
+    <w:bookmarkEnd w:id="68"/>
+    <w:bookmarkStart w:id="69" w:name="выводы"/>
+    <w:p>
+      <w:pPr>
+        <w:pStyle w:val="Heading1"/>
+      </w:pPr>
+      <w:r>
+        <w:t xml:space="preserve">Выводы</w:t>
       </w:r>
     </w:p>
     <w:p>
       <w:pPr>
         <w:pStyle w:val="FirstParagraph"/>
       </w:pPr>
-      <w:bookmarkStart w:id="47" w:name="fig:023"/>
-      <w:r>
-        <w:t xml:space="preserve">Рис. 23: Загрузка файлов на Github</w:t>
-      </w:r>
-      <w:bookmarkEnd w:id="47"/>
-    </w:p>
-    <w:bookmarkEnd w:id="48"/>
-    <w:bookmarkEnd w:id="49"/>
-    <w:bookmarkStart w:id="50" w:name="выводы"/>
-    <w:p>
-      <w:pPr>
-        <w:pStyle w:val="Heading1"/>
-      </w:pPr>
-      <w:r>
-        <w:rPr>
-          <w:rStyle w:val="SectionNumber"/>
-        </w:rPr>
-        <w:t xml:space="preserve">4</w:t>
-      </w:r>
-      <w:r>
-        <w:tab/>
-      </w:r>
-      <w:r>
-        <w:t xml:space="preserve">Выводы</w:t>
-      </w:r>
-    </w:p>
-    <w:p>
-      <w:pPr>
-        <w:pStyle w:val="FirstParagraph"/>
-      </w:pPr>
-      <w:r>
-        <w:t xml:space="preserve">В ходе лабораторной работы были освоены процедуры оформления отчетов с помощью</w:t>
-      </w:r>
-      <w:r>
-        <w:t xml:space="preserve"> </w:t>
-      </w:r>
-      <w:r>
-        <w:t xml:space="preserve">легковесного языка разметки Markdown.</w:t>
-      </w:r>
-    </w:p>
-    <w:bookmarkEnd w:id="50"/>
+      <w:r>
+        <w:t xml:space="preserve">В ходе лабораторной работы были освоены процедуры компиляции и сборки программ, написанных на ассемблере NASM.</w:t>
+      </w:r>
+    </w:p>
+    <w:bookmarkEnd w:id="69"/>
     <w:sectPr/>
   </w:body>
 </w:document>
@@ -1082,6 +1186,91 @@
       </w:pPr>
     </w:lvl>
   </w:abstractNum>
+  <w:abstractNum w:abstractNumId="99413">
+    <w:nsid w:val="A99413"/>
+    <w:multiLevelType w:val="multilevel"/>
+    <w:lvl w:ilvl="0">
+      <w:start w:val="3"/>
+      <w:numFmt w:val="decimal"/>
+      <w:lvlText w:val="%1."/>
+      <w:lvlJc w:val="left"/>
+      <w:pPr>
+        <w:ind w:left="720" w:hanging="480"/>
+      </w:pPr>
+    </w:lvl>
+    <w:lvl w:ilvl="1">
+      <w:start w:val="3"/>
+      <w:numFmt w:val="decimal"/>
+      <w:lvlText w:val="%2."/>
+      <w:lvlJc w:val="left"/>
+      <w:pPr>
+        <w:ind w:left="1440" w:hanging="480"/>
+      </w:pPr>
+    </w:lvl>
+    <w:lvl w:ilvl="2">
+      <w:start w:val="3"/>
+      <w:numFmt w:val="decimal"/>
+      <w:lvlText w:val="%3."/>
+      <w:lvlJc w:val="left"/>
+      <w:pPr>
+        <w:ind w:left="2160" w:hanging="480"/>
+      </w:pPr>
+    </w:lvl>
+    <w:lvl w:ilvl="3">
+      <w:start w:val="3"/>
+      <w:numFmt w:val="decimal"/>
+      <w:lvlText w:val="%4."/>
+      <w:lvlJc w:val="left"/>
+      <w:pPr>
+        <w:ind w:left="2880" w:hanging="480"/>
+      </w:pPr>
+    </w:lvl>
+    <w:lvl w:ilvl="4">
+      <w:start w:val="3"/>
+      <w:numFmt w:val="decimal"/>
+      <w:lvlText w:val="%5."/>
+      <w:lvlJc w:val="left"/>
+      <w:pPr>
+        <w:ind w:left="3600" w:hanging="480"/>
+      </w:pPr>
+    </w:lvl>
+    <w:lvl w:ilvl="5">
+      <w:start w:val="3"/>
+      <w:numFmt w:val="decimal"/>
+      <w:lvlText w:val="%6."/>
+      <w:lvlJc w:val="left"/>
+      <w:pPr>
+        <w:ind w:left="4320" w:hanging="480"/>
+      </w:pPr>
+    </w:lvl>
+    <w:lvl w:ilvl="6">
+      <w:start w:val="3"/>
+      <w:numFmt w:val="decimal"/>
+      <w:lvlText w:val="%7."/>
+      <w:lvlJc w:val="left"/>
+      <w:pPr>
+        <w:ind w:left="5040" w:hanging="480"/>
+      </w:pPr>
+    </w:lvl>
+    <w:lvl w:ilvl="7">
+      <w:start w:val="3"/>
+      <w:numFmt w:val="decimal"/>
+      <w:lvlText w:val="%8."/>
+      <w:lvlJc w:val="left"/>
+      <w:pPr>
+        <w:ind w:left="5760" w:hanging="480"/>
+      </w:pPr>
+    </w:lvl>
+    <w:lvl w:ilvl="8">
+      <w:start w:val="3"/>
+      <w:numFmt w:val="decimal"/>
+      <w:lvlText w:val="%9."/>
+      <w:lvlJc w:val="left"/>
+      <w:pPr>
+        <w:ind w:left="6480" w:hanging="480"/>
+      </w:pPr>
+    </w:lvl>
+  </w:abstractNum>
   <w:num w:numId="1000">
     <w:abstractNumId w:val="990"/>
   </w:num>
@@ -1173,6 +1362,66 @@
     </w:lvlOverride>
     <w:lvlOverride w:ilvl="8">
       <w:startOverride w:val="2"/>
+    </w:lvlOverride>
+  </w:num>
+  <w:num w:numId="1004">
+    <w:abstractNumId w:val="99413"/>
+    <w:lvlOverride w:ilvl="0">
+      <w:startOverride w:val="3"/>
+    </w:lvlOverride>
+    <w:lvlOverride w:ilvl="1">
+      <w:startOverride w:val="3"/>
+    </w:lvlOverride>
+    <w:lvlOverride w:ilvl="2">
+      <w:startOverride w:val="3"/>
+    </w:lvlOverride>
+    <w:lvlOverride w:ilvl="3">
+      <w:startOverride w:val="3"/>
+    </w:lvlOverride>
+    <w:lvlOverride w:ilvl="4">
+      <w:startOverride w:val="3"/>
+    </w:lvlOverride>
+    <w:lvlOverride w:ilvl="5">
+      <w:startOverride w:val="3"/>
+    </w:lvlOverride>
+    <w:lvlOverride w:ilvl="6">
+      <w:startOverride w:val="3"/>
+    </w:lvlOverride>
+    <w:lvlOverride w:ilvl="7">
+      <w:startOverride w:val="3"/>
+    </w:lvlOverride>
+    <w:lvlOverride w:ilvl="8">
+      <w:startOverride w:val="3"/>
+    </w:lvlOverride>
+  </w:num>
+  <w:num w:numId="1005">
+    <w:abstractNumId w:val="99413"/>
+    <w:lvlOverride w:ilvl="0">
+      <w:startOverride w:val="3"/>
+    </w:lvlOverride>
+    <w:lvlOverride w:ilvl="1">
+      <w:startOverride w:val="3"/>
+    </w:lvlOverride>
+    <w:lvlOverride w:ilvl="2">
+      <w:startOverride w:val="3"/>
+    </w:lvlOverride>
+    <w:lvlOverride w:ilvl="3">
+      <w:startOverride w:val="3"/>
+    </w:lvlOverride>
+    <w:lvlOverride w:ilvl="4">
+      <w:startOverride w:val="3"/>
+    </w:lvlOverride>
+    <w:lvlOverride w:ilvl="5">
+      <w:startOverride w:val="3"/>
+    </w:lvlOverride>
+    <w:lvlOverride w:ilvl="6">
+      <w:startOverride w:val="3"/>
+    </w:lvlOverride>
+    <w:lvlOverride w:ilvl="7">
+      <w:startOverride w:val="3"/>
+    </w:lvlOverride>
+    <w:lvlOverride w:ilvl="8">
+      <w:startOverride w:val="3"/>
     </w:lvlOverride>
   </w:num>
 </w:numbering>
@@ -1186,7 +1435,7 @@
         <w:rFonts w:asciiTheme="minorHAnsi" w:cstheme="minorBidi" w:eastAsiaTheme="minorHAnsi" w:hAnsiTheme="minorHAnsi"/>
         <w:sz w:val="24"/>
         <w:szCs w:val="24"/>
-        <w:lang w:bidi="ar-SA" w:eastAsia="en-US" w:val="ru-RU"/>
+        <w:lang w:bidi="ar-SA" w:eastAsia="en-US" w:val="en-US"/>
       </w:rPr>
     </w:rPrDefault>
     <w:pPrDefault>

</xml_diff>